<commit_message>
Modification des doc et ajout de dossiers
</commit_message>
<xml_diff>
--- a/Doc/Modification du projet GameMaker.docx
+++ b/Doc/Modification du projet GameMaker.docx
@@ -17,8 +17,18 @@
           <w:sz w:val="28"/>
           <w:szCs w:val="28"/>
         </w:rPr>
-        <w:t>Modification du projet GameMaker</w:t>
-      </w:r>
+        <w:t xml:space="preserve">Modification du projet </w:t>
+      </w:r>
+      <w:proofErr w:type="spellStart"/>
+      <w:r>
+        <w:rPr>
+          <w:b/>
+          <w:sz w:val="28"/>
+          <w:szCs w:val="28"/>
+        </w:rPr>
+        <w:t>GameMaker</w:t>
+      </w:r>
+      <w:proofErr w:type="spellEnd"/>
     </w:p>
     <w:p/>
     <w:p/>
@@ -27,7 +37,31 @@
         <w:ind w:firstLine="708"/>
       </w:pPr>
       <w:r>
-        <w:t xml:space="preserve">Pour avoir un projet propre et pouvoir « merger » ou annuler des modifications que sur certains fichiers il est préférable de sortir un maximum d’informations du projet GameMaker (.gmk). Pour cela toutes les ressources graphiques et sonores seront placées dans </w:t>
+        <w:t>Pour avoir un projet propre et pouvoir « </w:t>
+      </w:r>
+      <w:proofErr w:type="spellStart"/>
+      <w:r>
+        <w:t>merger</w:t>
+      </w:r>
+      <w:proofErr w:type="spellEnd"/>
+      <w:r>
+        <w:t xml:space="preserve"> » ou annuler des modifications que sur certains fichiers il est préférable de sortir un maximum d’informations du projet </w:t>
+      </w:r>
+      <w:proofErr w:type="spellStart"/>
+      <w:r>
+        <w:t>GameMaker</w:t>
+      </w:r>
+      <w:proofErr w:type="spellEnd"/>
+      <w:r>
+        <w:t xml:space="preserve"> (.</w:t>
+      </w:r>
+      <w:proofErr w:type="spellStart"/>
+      <w:r>
+        <w:t>gmk</w:t>
+      </w:r>
+      <w:proofErr w:type="spellEnd"/>
+      <w:r>
+        <w:t xml:space="preserve">). Pour cela toutes les ressources graphiques et sonores seront placées dans </w:t>
       </w:r>
       <w:r>
         <w:rPr>
@@ -63,10 +97,34 @@
     <w:p>
       <w:r>
         <w:tab/>
-        <w:t>La création de sprites, de sons et d’objets ne pouvant se faire que dans le projet GameMaker, il faut alors bloquer le fichier, apporter les modifications, les enregistrer sur le serveur (commit) puis libérer le fichier.</w:t>
-      </w:r>
-      <w:r>
-        <w:t xml:space="preserve"> Le mieux serait d’avoir un .gmk final le plus rapidement possible avec des fausses ressources ou des ressources non définitives et tous les objets créés même si les fichiers de code sont vides.</w:t>
+        <w:t xml:space="preserve">La création de </w:t>
+      </w:r>
+      <w:proofErr w:type="spellStart"/>
+      <w:r>
+        <w:t>sprites</w:t>
+      </w:r>
+      <w:proofErr w:type="spellEnd"/>
+      <w:r>
+        <w:t xml:space="preserve">, de sons et d’objets ne pouvant se faire que dans le projet </w:t>
+      </w:r>
+      <w:proofErr w:type="spellStart"/>
+      <w:r>
+        <w:t>GameMaker</w:t>
+      </w:r>
+      <w:proofErr w:type="spellEnd"/>
+      <w:r>
+        <w:t>, il faut alors bloquer le fichier, apporter les modifications, les enregistrer sur le serveur (commit) puis libérer le fichier.</w:t>
+      </w:r>
+      <w:r>
+        <w:t xml:space="preserve"> Le mieux serait d’avoir un .</w:t>
+      </w:r>
+      <w:proofErr w:type="spellStart"/>
+      <w:r>
+        <w:t>gmk</w:t>
+      </w:r>
+      <w:proofErr w:type="spellEnd"/>
+      <w:r>
+        <w:t xml:space="preserve"> final le plus rapidement possible avec des fausses ressources ou des ressources non définitives et tous les objets créés même si les fichiers de code sont vides.</w:t>
       </w:r>
     </w:p>
     <w:p/>
@@ -99,14 +157,49 @@
         </w:tabs>
         <w:ind w:firstLine="708"/>
       </w:pPr>
-      <w:r>
-        <w:t>Sprite :</w:t>
-      </w:r>
-      <w:r>
-        <w:tab/>
-      </w:r>
-      <w:r>
-        <w:t>spr_&lt;Name&gt;</w:t>
+      <w:proofErr w:type="spellStart"/>
+      <w:r>
+        <w:t>Sprite</w:t>
+      </w:r>
+      <w:proofErr w:type="spellEnd"/>
+      <w:r>
+        <w:t xml:space="preserve"> :</w:t>
+      </w:r>
+      <w:r>
+        <w:tab/>
+      </w:r>
+      <w:r>
+        <w:tab/>
+      </w:r>
+      <w:proofErr w:type="spellStart"/>
+      <w:r>
+        <w:t>spr_</w:t>
+      </w:r>
+      <w:proofErr w:type="spellEnd"/>
+      <w:r>
+        <w:t>&lt;Name&gt;</w:t>
+      </w:r>
+    </w:p>
+    <w:p>
+      <w:pPr>
+        <w:tabs>
+          <w:tab w:val="left" w:pos="1560"/>
+        </w:tabs>
+        <w:ind w:firstLine="708"/>
+      </w:pPr>
+      <w:r>
+        <w:t>Background:</w:t>
+      </w:r>
+      <w:r>
+        <w:tab/>
+      </w:r>
+      <w:proofErr w:type="spellStart"/>
+      <w:r>
+        <w:t>bg_</w:t>
+      </w:r>
+      <w:proofErr w:type="spellEnd"/>
+      <w:r>
+        <w:t>&lt;Name&gt;</w:t>
       </w:r>
     </w:p>
     <w:p>
@@ -115,22 +208,23 @@
           <w:tab w:val="left" w:pos="1560"/>
         </w:tabs>
         <w:ind w:left="708"/>
-        <w:rPr>
-          <w:lang w:val="en-US"/>
-        </w:rPr>
-      </w:pPr>
-      <w:r>
-        <w:rPr>
-          <w:lang w:val="en-US"/>
-        </w:rPr>
+      </w:pPr>
+      <w:r>
         <w:t>Son :</w:t>
       </w:r>
       <w:r>
-        <w:rPr>
-          <w:lang w:val="en-US"/>
-        </w:rPr>
-        <w:tab/>
-        <w:t>snd_&lt;Name&gt;</w:t>
+        <w:tab/>
+      </w:r>
+      <w:r>
+        <w:tab/>
+      </w:r>
+      <w:proofErr w:type="spellStart"/>
+      <w:r>
+        <w:t>snd_</w:t>
+      </w:r>
+      <w:proofErr w:type="spellEnd"/>
+      <w:r>
+        <w:t>&lt;Name&gt;</w:t>
       </w:r>
     </w:p>
     <w:p>
@@ -139,22 +233,23 @@
           <w:tab w:val="left" w:pos="1560"/>
         </w:tabs>
         <w:ind w:left="708"/>
-        <w:rPr>
-          <w:lang w:val="en-US"/>
-        </w:rPr>
-      </w:pPr>
-      <w:r>
-        <w:rPr>
-          <w:lang w:val="en-US"/>
-        </w:rPr>
+      </w:pPr>
+      <w:r>
         <w:t>Objet :</w:t>
       </w:r>
       <w:r>
-        <w:rPr>
-          <w:lang w:val="en-US"/>
-        </w:rPr>
-        <w:tab/>
-        <w:t xml:space="preserve">obj_&lt;Name&gt; </w:t>
+        <w:tab/>
+      </w:r>
+      <w:r>
+        <w:tab/>
+      </w:r>
+      <w:proofErr w:type="spellStart"/>
+      <w:r>
+        <w:t>obj_</w:t>
+      </w:r>
+      <w:proofErr w:type="spellEnd"/>
+      <w:r>
+        <w:t xml:space="preserve">&lt;Name&gt; </w:t>
       </w:r>
     </w:p>
     <w:p>
@@ -162,9 +257,6 @@
         <w:tabs>
           <w:tab w:val="left" w:pos="851"/>
         </w:tabs>
-        <w:rPr>
-          <w:lang w:val="en-US"/>
-        </w:rPr>
       </w:pPr>
     </w:p>
     <w:p>
@@ -180,7 +272,15 @@
     <w:p>
       <w:r>
         <w:tab/>
-        <w:t>m&lt;VarName&gt; :</w:t>
+        <w:t>m&lt;</w:t>
+      </w:r>
+      <w:proofErr w:type="spellStart"/>
+      <w:r>
+        <w:t>VarName</w:t>
+      </w:r>
+      <w:proofErr w:type="spellEnd"/>
+      <w:r>
+        <w:t>&gt; :</w:t>
       </w:r>
       <w:r>
         <w:tab/>
@@ -190,7 +290,15 @@
     <w:p>
       <w:r>
         <w:tab/>
-        <w:t>g&lt;VarName&gt; :</w:t>
+        <w:t>g&lt;</w:t>
+      </w:r>
+      <w:proofErr w:type="spellStart"/>
+      <w:r>
+        <w:t>VarName</w:t>
+      </w:r>
+      <w:proofErr w:type="spellEnd"/>
+      <w:r>
+        <w:t>&gt; :</w:t>
       </w:r>
       <w:r>
         <w:tab/>
@@ -201,7 +309,31 @@
     <w:p>
       <w:r>
         <w:tab/>
-        <w:t>&lt;ObjName&gt;_&lt;FunctionName&gt;.gml : Fichier de code. Ex : Character_Init.gml</w:t>
+        <w:t>&lt;</w:t>
+      </w:r>
+      <w:proofErr w:type="spellStart"/>
+      <w:r>
+        <w:t>ObjName</w:t>
+      </w:r>
+      <w:proofErr w:type="spellEnd"/>
+      <w:r>
+        <w:t>&gt;_&lt;</w:t>
+      </w:r>
+      <w:proofErr w:type="spellStart"/>
+      <w:r>
+        <w:t>FunctionName</w:t>
+      </w:r>
+      <w:proofErr w:type="spellEnd"/>
+      <w:r>
+        <w:t>&gt;.</w:t>
+      </w:r>
+      <w:proofErr w:type="spellStart"/>
+      <w:r>
+        <w:t>gml</w:t>
+      </w:r>
+      <w:proofErr w:type="spellEnd"/>
+      <w:r>
+        <w:t> : Fichier de code. Ex : Character_Init.gml</w:t>
       </w:r>
     </w:p>
     <w:p/>
@@ -229,8 +361,16 @@
           <w:b/>
         </w:rPr>
         <w:lastRenderedPageBreak/>
-        <w:t>Graphiste / SoundDesigner</w:t>
-      </w:r>
+        <w:t xml:space="preserve">Graphiste / </w:t>
+      </w:r>
+      <w:proofErr w:type="spellStart"/>
+      <w:r>
+        <w:rPr>
+          <w:b/>
+        </w:rPr>
+        <w:t>SoundDesigner</w:t>
+      </w:r>
+      <w:proofErr w:type="spellEnd"/>
     </w:p>
     <w:p>
       <w:r>
@@ -290,13 +430,35 @@
         <w:rPr>
           <w:b/>
         </w:rPr>
-        <w:t>mmeurs/ GameDesigner/ Ergonome</w:t>
-      </w:r>
-    </w:p>
-    <w:p>
-      <w:r>
-        <w:tab/>
-        <w:t xml:space="preserve">Le merge des fichiers texte étant relativement performant, il n’est pas utile de bloquer les fichiers sources. </w:t>
+        <w:t xml:space="preserve">mmeurs/ </w:t>
+      </w:r>
+      <w:proofErr w:type="spellStart"/>
+      <w:r>
+        <w:rPr>
+          <w:b/>
+        </w:rPr>
+        <w:t>GameDesigner</w:t>
+      </w:r>
+      <w:proofErr w:type="spellEnd"/>
+      <w:r>
+        <w:rPr>
+          <w:b/>
+        </w:rPr>
+        <w:t>/ Ergonome</w:t>
+      </w:r>
+    </w:p>
+    <w:p>
+      <w:r>
+        <w:tab/>
+        <w:t xml:space="preserve">Le </w:t>
+      </w:r>
+      <w:proofErr w:type="spellStart"/>
+      <w:r>
+        <w:t>merge</w:t>
+      </w:r>
+      <w:proofErr w:type="spellEnd"/>
+      <w:r>
+        <w:t xml:space="preserve"> des fichiers texte étant relativement performant, il n’est pas utile de bloquer les fichiers sources. </w:t>
       </w:r>
     </w:p>
     <w:p/>

</xml_diff>